<commit_message>
updated the alignment of heading in Testing Manual
</commit_message>
<xml_diff>
--- a/doc/Testing Manual - iDurar.docx
+++ b/doc/Testing Manual - iDurar.docx
@@ -3607,7 +3607,7 @@
           <v:shape id="_x0000_i1025" type="#_x0000_t75" style="width:74.5pt;height:49.4pt" o:ole="">
             <v:imagedata r:id="rId8" o:title=""/>
           </v:shape>
-          <o:OLEObject Type="Embed" ProgID="Excel.Sheet.12" ShapeID="_x0000_i1025" DrawAspect="Icon" ObjectID="_1812638046" r:id="rId9"/>
+          <o:OLEObject Type="Embed" ProgID="Excel.Sheet.12" ShapeID="_x0000_i1025" DrawAspect="Icon" ObjectID="_1812638907" r:id="rId9"/>
         </w:object>
       </w:r>
     </w:p>
@@ -3663,7 +3663,7 @@
           <v:shape id="_x0000_i1026" type="#_x0000_t75" style="width:74.5pt;height:49.4pt" o:ole="">
             <v:imagedata r:id="rId10" o:title=""/>
           </v:shape>
-          <o:OLEObject Type="Embed" ProgID="Excel.Sheet.12" ShapeID="_x0000_i1026" DrawAspect="Icon" ObjectID="_1812638047" r:id="rId11"/>
+          <o:OLEObject Type="Embed" ProgID="Excel.Sheet.12" ShapeID="_x0000_i1026" DrawAspect="Icon" ObjectID="_1812638908" r:id="rId11"/>
         </w:object>
       </w:r>
     </w:p>
@@ -4363,69 +4363,18 @@
     </w:tbl>
     <w:p>
       <w:pPr>
-        <w:pBdr>
-          <w:top w:val="nil"/>
-          <w:left w:val="nil"/>
-          <w:bottom w:val="nil"/>
-          <w:right w:val="nil"/>
-          <w:between w:val="nil"/>
-        </w:pBdr>
         <w:spacing w:before="240" w:after="240"/>
-        <w:rPr>
-          <w:rFonts w:ascii="Times New Roman" w:eastAsia="Times New Roman" w:hAnsi="Times New Roman" w:cs="Times New Roman"/>
-        </w:rPr>
-      </w:pPr>
-      <w:r>
-        <w:rPr>
-          <w:rFonts w:ascii="Times New Roman" w:eastAsia="Times New Roman" w:hAnsi="Times New Roman" w:cs="Times New Roman"/>
+        <w:ind w:firstLine="720"/>
+        <w:rPr>
+          <w:rFonts w:ascii="Times New Roman" w:eastAsia="Times New Roman" w:hAnsi="Times New Roman" w:cs="Times New Roman"/>
+        </w:rPr>
+      </w:pPr>
+      <w:r>
+        <w:rPr>
+          <w:rFonts w:ascii="Times New Roman" w:eastAsia="Times New Roman" w:hAnsi="Times New Roman" w:cs="Times New Roman"/>
+          <w:b/>
         </w:rPr>
         <w:lastRenderedPageBreak/>
-        <w:br/>
-      </w:r>
-    </w:p>
-    <w:p>
-      <w:pPr>
-        <w:pBdr>
-          <w:top w:val="nil"/>
-          <w:left w:val="nil"/>
-          <w:bottom w:val="nil"/>
-          <w:right w:val="nil"/>
-          <w:between w:val="nil"/>
-        </w:pBdr>
-        <w:spacing w:before="240" w:after="240"/>
-        <w:rPr>
-          <w:rFonts w:ascii="Times New Roman" w:eastAsia="Times New Roman" w:hAnsi="Times New Roman" w:cs="Times New Roman"/>
-        </w:rPr>
-      </w:pPr>
-    </w:p>
-    <w:p>
-      <w:pPr>
-        <w:pBdr>
-          <w:top w:val="nil"/>
-          <w:left w:val="nil"/>
-          <w:bottom w:val="nil"/>
-          <w:right w:val="nil"/>
-          <w:between w:val="nil"/>
-        </w:pBdr>
-        <w:spacing w:before="240" w:after="240"/>
-        <w:rPr>
-          <w:rFonts w:ascii="Times New Roman" w:eastAsia="Times New Roman" w:hAnsi="Times New Roman" w:cs="Times New Roman"/>
-        </w:rPr>
-      </w:pPr>
-    </w:p>
-    <w:p>
-      <w:pPr>
-        <w:spacing w:before="240" w:after="240"/>
-        <w:ind w:left="720"/>
-        <w:rPr>
-          <w:rFonts w:ascii="Times New Roman" w:eastAsia="Times New Roman" w:hAnsi="Times New Roman" w:cs="Times New Roman"/>
-        </w:rPr>
-      </w:pPr>
-      <w:r>
-        <w:rPr>
-          <w:rFonts w:ascii="Times New Roman" w:eastAsia="Times New Roman" w:hAnsi="Times New Roman" w:cs="Times New Roman"/>
-          <w:b/>
-        </w:rPr>
         <w:t>Decision Table Testing</w:t>
       </w:r>
       <w:r>
@@ -5655,6 +5604,7 @@
           <w:rFonts w:ascii="Times New Roman" w:eastAsia="Times New Roman" w:hAnsi="Times New Roman" w:cs="Times New Roman"/>
           <w:b/>
         </w:rPr>
+        <w:lastRenderedPageBreak/>
         <w:t>State Transition</w:t>
       </w:r>
       <w:r>
@@ -6507,34 +6457,6 @@
     <w:p>
       <w:pPr>
         <w:spacing w:before="240" w:after="240"/>
-        <w:ind w:left="720"/>
-        <w:rPr>
-          <w:rFonts w:ascii="Times New Roman" w:eastAsia="Times New Roman" w:hAnsi="Times New Roman" w:cs="Times New Roman"/>
-        </w:rPr>
-      </w:pPr>
-    </w:p>
-    <w:p>
-      <w:pPr>
-        <w:spacing w:before="240" w:after="240"/>
-        <w:ind w:left="720"/>
-        <w:rPr>
-          <w:rFonts w:ascii="Times New Roman" w:eastAsia="Times New Roman" w:hAnsi="Times New Roman" w:cs="Times New Roman"/>
-        </w:rPr>
-      </w:pPr>
-    </w:p>
-    <w:p>
-      <w:pPr>
-        <w:spacing w:before="240" w:after="240"/>
-        <w:ind w:left="720"/>
-        <w:rPr>
-          <w:rFonts w:ascii="Times New Roman" w:eastAsia="Times New Roman" w:hAnsi="Times New Roman" w:cs="Times New Roman"/>
-        </w:rPr>
-      </w:pPr>
-    </w:p>
-    <w:p>
-      <w:pPr>
-        <w:spacing w:before="240" w:after="240"/>
-        <w:ind w:left="720"/>
         <w:rPr>
           <w:rFonts w:ascii="Times New Roman" w:eastAsia="Times New Roman" w:hAnsi="Times New Roman" w:cs="Times New Roman"/>
         </w:rPr>
@@ -6556,6 +6478,7 @@
         <w:rPr>
           <w:rFonts w:ascii="Times New Roman" w:eastAsia="Times New Roman" w:hAnsi="Times New Roman" w:cs="Times New Roman"/>
         </w:rPr>
+        <w:lastRenderedPageBreak/>
         <w:t xml:space="preserve"> Test Schedule</w:t>
       </w:r>
     </w:p>
@@ -7356,14 +7279,7 @@
               <w:rPr>
                 <w:rFonts w:ascii="Times New Roman" w:eastAsia="Times New Roman" w:hAnsi="Times New Roman" w:cs="Times New Roman"/>
               </w:rPr>
-              <w:t xml:space="preserve">The project was installed following the provided instructions. The database schema and data in MongoDB Atlas were thoroughly tested and validated. Methods defined in the code but never invoked were identified, along with segments of unused code that were still committed to the repository. </w:t>
-            </w:r>
-            <w:r>
-              <w:rPr>
-                <w:rFonts w:ascii="Times New Roman" w:eastAsia="Times New Roman" w:hAnsi="Times New Roman" w:cs="Times New Roman"/>
-              </w:rPr>
-              <w:lastRenderedPageBreak/>
-              <w:t>Additionally, unit tests were not found, making it difficult to assess test coverage.</w:t>
+              <w:t>The project was installed following the provided instructions. The database schema and data in MongoDB Atlas were thoroughly tested and validated. Methods defined in the code but never invoked were identified, along with segments of unused code that were still committed to the repository. Additionally, unit tests were not found, making it difficult to assess test coverage.</w:t>
             </w:r>
           </w:p>
         </w:tc>
@@ -7394,7 +7310,6 @@
               <w:rPr>
                 <w:rFonts w:ascii="Times New Roman" w:eastAsia="Times New Roman" w:hAnsi="Times New Roman" w:cs="Times New Roman"/>
               </w:rPr>
-              <w:lastRenderedPageBreak/>
               <w:t>DEV</w:t>
             </w:r>
           </w:p>
@@ -7732,6 +7647,7 @@
         <w:rPr>
           <w:rFonts w:ascii="Times New Roman" w:eastAsia="Times New Roman" w:hAnsi="Times New Roman" w:cs="Times New Roman"/>
         </w:rPr>
+        <w:lastRenderedPageBreak/>
         <w:t xml:space="preserve"> </w:t>
       </w:r>
     </w:p>

</xml_diff>